<commit_message>
ultima version del informe tecnico(aporabado 8)
</commit_message>
<xml_diff>
--- a/TP_Evaluables/Teorico/Informe Tecnico.docx
+++ b/TP_Evaluables/Teorico/Informe Tecnico.docx
@@ -12,14 +12,6 @@
           <w:szCs w:val="28"/>
         </w:rPr>
       </w:pPr>
-      <w:r>
-        <w:rPr>
-          <w:rFonts w:ascii="Arial" w:hAnsi="Arial" w:cs="Arial"/>
-          <w:sz w:val="28"/>
-          <w:szCs w:val="28"/>
-        </w:rPr>
-        <w:t xml:space="preserve">VENTAJAS Y DESVENTAJAS DE LA </w:t>
-      </w:r>
       <w:r>
         <w:rPr>
           <w:rFonts w:ascii="Arial" w:hAnsi="Arial" w:cs="Arial"/>
@@ -336,8 +328,6 @@
         </w:rPr>
         <w:tab/>
       </w:r>
-      <w:bookmarkStart w:id="0" w:name="_GoBack"/>
-      <w:bookmarkEnd w:id="0"/>
     </w:p>
     <w:p>
       <w:pPr>
@@ -1764,6 +1754,79 @@
     </w:p>
     <w:p>
       <w:pPr>
+        <w:pStyle w:val="Prrafodelista"/>
+        <w:numPr>
+          <w:ilvl w:val="0"/>
+          <w:numId w:val="14"/>
+        </w:numPr>
+        <w:tabs>
+          <w:tab w:val="left" w:pos="284"/>
+          <w:tab w:val="left" w:pos="851"/>
+        </w:tabs>
+        <w:ind w:left="851" w:hanging="284"/>
+        <w:jc w:val="both"/>
+        <w:rPr>
+          <w:rFonts w:ascii="Arial" w:hAnsi="Arial" w:cs="Arial"/>
+          <w:sz w:val="18"/>
+          <w:szCs w:val="18"/>
+        </w:rPr>
+      </w:pPr>
+      <w:r>
+        <w:rPr>
+          <w:rFonts w:ascii="Arial" w:hAnsi="Arial" w:cs="Arial"/>
+          <w:sz w:val="18"/>
+          <w:szCs w:val="18"/>
+        </w:rPr>
+        <w:t>La entrega continua a</w:t>
+      </w:r>
+      <w:r>
+        <w:rPr>
+          <w:rFonts w:ascii="Arial" w:hAnsi="Arial" w:cs="Arial"/>
+          <w:sz w:val="18"/>
+          <w:szCs w:val="18"/>
+        </w:rPr>
+        <w:t xml:space="preserve">barca más que el proceso de pruebas e incluye al proceso de entrega. Las nuevas características y las </w:t>
+      </w:r>
+      <w:r>
+        <w:rPr>
+          <w:rFonts w:ascii="Arial" w:hAnsi="Arial" w:cs="Arial"/>
+          <w:sz w:val="18"/>
+          <w:szCs w:val="18"/>
+        </w:rPr>
+        <w:lastRenderedPageBreak/>
+        <w:t>modificaciones realizadas en el código llegan automáticamente al usuario final.</w:t>
+      </w:r>
+    </w:p>
+    <w:p>
+      <w:pPr>
+        <w:pStyle w:val="Prrafodelista"/>
+        <w:numPr>
+          <w:ilvl w:val="0"/>
+          <w:numId w:val="14"/>
+        </w:numPr>
+        <w:tabs>
+          <w:tab w:val="left" w:pos="284"/>
+          <w:tab w:val="left" w:pos="851"/>
+        </w:tabs>
+        <w:ind w:left="851" w:hanging="284"/>
+        <w:jc w:val="both"/>
+        <w:rPr>
+          <w:rFonts w:ascii="Arial" w:hAnsi="Arial" w:cs="Arial"/>
+          <w:sz w:val="18"/>
+          <w:szCs w:val="18"/>
+        </w:rPr>
+      </w:pPr>
+      <w:r>
+        <w:rPr>
+          <w:rFonts w:ascii="Arial" w:hAnsi="Arial" w:cs="Arial"/>
+          <w:sz w:val="18"/>
+          <w:szCs w:val="18"/>
+        </w:rPr>
+        <w:t>Las pruebas tienen que ser realmente eficaces en el CD porque los resultados se entregan directamente al usuario final.</w:t>
+      </w:r>
+    </w:p>
+    <w:p>
+      <w:pPr>
         <w:jc w:val="both"/>
         <w:rPr>
           <w:rFonts w:ascii="Arial" w:hAnsi="Arial" w:cs="Arial"/>
@@ -1790,6 +1853,8 @@
         </w:rPr>
         <w:t>Referencias</w:t>
       </w:r>
+      <w:bookmarkStart w:id="0" w:name="_GoBack"/>
+      <w:bookmarkEnd w:id="0"/>
     </w:p>
     <w:p>
       <w:pPr>
@@ -1807,7 +1872,6 @@
           <w:sz w:val="16"/>
           <w:szCs w:val="16"/>
         </w:rPr>
-        <w:lastRenderedPageBreak/>
         <w:t>[1]</w:t>
       </w:r>
       <w:r>
@@ -1922,51 +1986,40 @@
         </w:rPr>
         <w:t xml:space="preserve">FeatureBranch - Martin Fowler </w:t>
       </w:r>
-      <w:hyperlink r:id="rId11" w:history="1">
-        <w:r>
-          <w:rPr>
-            <w:rStyle w:val="Hipervnculo"/>
-            <w:rFonts w:ascii="Arial" w:hAnsi="Arial" w:cs="Arial"/>
-            <w:sz w:val="16"/>
-            <w:szCs w:val="16"/>
-          </w:rPr>
-          <w:t>https://martinfowler.com/bliki/FeatureBranch.html</w:t>
-        </w:r>
-      </w:hyperlink>
       <w:r>
         <w:rPr>
           <w:rFonts w:ascii="Arial" w:hAnsi="Arial" w:cs="Arial"/>
           <w:sz w:val="16"/>
           <w:szCs w:val="16"/>
         </w:rPr>
-        <w:t xml:space="preserve"> </w:t>
-      </w:r>
-    </w:p>
-    <w:p>
-      <w:pPr>
-        <w:spacing w:after="0" w:line="240" w:lineRule="auto"/>
-        <w:jc w:val="both"/>
+        <w:t>https://martinfowler.com/bliki/FeatureBranch.html</w:t>
+      </w:r>
+      <w:r>
         <w:rPr>
           <w:rFonts w:ascii="Arial" w:hAnsi="Arial" w:cs="Arial"/>
           <w:sz w:val="16"/>
           <w:szCs w:val="16"/>
         </w:rPr>
-      </w:pPr>
-      <w:r>
+        <w:t xml:space="preserve"> </w:t>
+      </w:r>
+    </w:p>
+    <w:p>
+      <w:pPr>
+        <w:spacing w:after="0" w:line="240" w:lineRule="auto"/>
+        <w:jc w:val="both"/>
         <w:rPr>
           <w:rFonts w:ascii="Arial" w:hAnsi="Arial" w:cs="Arial"/>
           <w:sz w:val="16"/>
           <w:szCs w:val="16"/>
         </w:rPr>
-        <w:t>[</w:t>
-      </w:r>
+      </w:pPr>
       <w:r>
         <w:rPr>
           <w:rFonts w:ascii="Arial" w:hAnsi="Arial" w:cs="Arial"/>
           <w:sz w:val="16"/>
           <w:szCs w:val="16"/>
         </w:rPr>
-        <w:t>5</w:t>
+        <w:t>[</w:t>
       </w:r>
       <w:r>
         <w:rPr>
@@ -1974,73 +2027,75 @@
           <w:sz w:val="16"/>
           <w:szCs w:val="16"/>
         </w:rPr>
-        <w:t xml:space="preserve">]Desarrollo Ágil  Desventajas </w:t>
-      </w:r>
-      <w:hyperlink r:id="rId12" w:history="1">
-        <w:r>
-          <w:rPr>
-            <w:rStyle w:val="Hipervnculo"/>
-            <w:rFonts w:ascii="Arial" w:hAnsi="Arial" w:cs="Arial"/>
-            <w:sz w:val="16"/>
-            <w:szCs w:val="16"/>
-          </w:rPr>
-          <w:t>http://agilizate.blogspot.com/2012/04/ventajas-y-desventajas-de-la.html</w:t>
-        </w:r>
-      </w:hyperlink>
+        <w:t>5</w:t>
+      </w:r>
       <w:r>
         <w:rPr>
           <w:rFonts w:ascii="Arial" w:hAnsi="Arial" w:cs="Arial"/>
           <w:sz w:val="16"/>
           <w:szCs w:val="16"/>
         </w:rPr>
-        <w:t xml:space="preserve"> </w:t>
-      </w:r>
-    </w:p>
-    <w:p>
-      <w:pPr>
-        <w:spacing w:after="0" w:line="240" w:lineRule="auto"/>
-        <w:jc w:val="both"/>
+        <w:t xml:space="preserve">]Desarrollo Ágil  Desventajas </w:t>
+      </w:r>
+      <w:r>
         <w:rPr>
           <w:rFonts w:ascii="Arial" w:hAnsi="Arial" w:cs="Arial"/>
           <w:sz w:val="16"/>
           <w:szCs w:val="16"/>
         </w:rPr>
-      </w:pPr>
+        <w:t>http://agilizate.blogspot.com/2012/04/ventajas-y-desventajas-de-la.html</w:t>
+      </w:r>
       <w:r>
         <w:rPr>
           <w:rFonts w:ascii="Arial" w:hAnsi="Arial" w:cs="Arial"/>
           <w:sz w:val="16"/>
           <w:szCs w:val="16"/>
         </w:rPr>
-        <w:t>[</w:t>
-      </w:r>
-      <w:r>
+        <w:t xml:space="preserve"> </w:t>
+      </w:r>
+    </w:p>
+    <w:p>
+      <w:pPr>
+        <w:spacing w:after="0" w:line="240" w:lineRule="auto"/>
+        <w:jc w:val="both"/>
         <w:rPr>
           <w:rFonts w:ascii="Arial" w:hAnsi="Arial" w:cs="Arial"/>
           <w:sz w:val="16"/>
           <w:szCs w:val="16"/>
         </w:rPr>
-        <w:t>6</w:t>
-      </w:r>
+      </w:pPr>
       <w:r>
         <w:rPr>
           <w:rFonts w:ascii="Arial" w:hAnsi="Arial" w:cs="Arial"/>
           <w:sz w:val="16"/>
           <w:szCs w:val="16"/>
         </w:rPr>
+        <w:t>[</w:t>
+      </w:r>
+      <w:r>
+        <w:rPr>
+          <w:rFonts w:ascii="Arial" w:hAnsi="Arial" w:cs="Arial"/>
+          <w:sz w:val="16"/>
+          <w:szCs w:val="16"/>
+        </w:rPr>
+        <w:t>6</w:t>
+      </w:r>
+      <w:r>
+        <w:rPr>
+          <w:rFonts w:ascii="Arial" w:hAnsi="Arial" w:cs="Arial"/>
+          <w:sz w:val="16"/>
+          <w:szCs w:val="16"/>
+        </w:rPr>
         <w:t xml:space="preserve">] </w:t>
       </w:r>
-      <w:hyperlink r:id="rId13" w:history="1">
-        <w:r>
-          <w:rPr>
-            <w:rStyle w:val="Hipervnculo"/>
-            <w:rFonts w:ascii="Arial" w:hAnsi="Arial" w:cs="Arial"/>
-            <w:sz w:val="16"/>
-            <w:szCs w:val="16"/>
-          </w:rPr>
-          <w:t>https://sg.com.mx/revista/54/entrega-continua</w:t>
-        </w:r>
-      </w:hyperlink>
+      <w:r>
+        <w:rPr>
+          <w:rFonts w:ascii="Arial" w:hAnsi="Arial" w:cs="Arial"/>
+          <w:sz w:val="16"/>
+          <w:szCs w:val="16"/>
+        </w:rPr>
+        <w:t>https://sg.com.mx/revista/54/entrega-continua</w:t>
+      </w:r>
     </w:p>
     <w:p>
       <w:pPr>
@@ -2218,7 +2273,7 @@
             <w:noProof/>
             <w:lang w:val="es-ES"/>
           </w:rPr>
-          <w:t>2</w:t>
+          <w:t>6</w:t>
         </w:r>
         <w:r>
           <w:rPr>
@@ -2286,7 +2341,7 @@
         <w:lang w:eastAsia="es-AR"/>
       </w:rPr>
       <w:drawing>
-        <wp:anchor distT="0" distB="0" distL="0" distR="0" simplePos="0" relativeHeight="251655680" behindDoc="1" locked="0" layoutInCell="1" allowOverlap="1" wp14:anchorId="13AE28A0" wp14:editId="1B594F4E">
+        <wp:anchor distT="0" distB="0" distL="0" distR="0" simplePos="0" relativeHeight="251654656" behindDoc="1" locked="0" layoutInCell="1" allowOverlap="1" wp14:anchorId="13AE28A0" wp14:editId="1B594F4E">
           <wp:simplePos x="0" y="0"/>
           <wp:positionH relativeFrom="margin">
             <wp:align>left</wp:align>

</xml_diff>